<commit_message>
Copied files in to Evidence Folder
</commit_message>
<xml_diff>
--- a/javascript/JavaScriptMCQ/Exam1_JavaScript_A.docx
+++ b/javascript/JavaScriptMCQ/Exam1_JavaScript_A.docx
@@ -1,6 +1,6 @@
 
 <file path=word/document.xml><?xml version="1.0" encoding="utf-8"?>
-<w:document xmlns:wpc="http://schemas.microsoft.com/office/word/2010/wordprocessingCanvas" xmlns:cx="http://schemas.microsoft.com/office/drawing/2014/chartex" xmlns:cx1="http://schemas.microsoft.com/office/drawing/2015/9/8/chartex" xmlns:cx2="http://schemas.microsoft.com/office/drawing/2015/10/21/chartex" xmlns:cx3="http://schemas.microsoft.com/office/drawing/2016/5/9/chartex" xmlns:cx4="http://schemas.microsoft.com/office/drawing/2016/5/10/chartex" xmlns:cx5="http://schemas.microsoft.com/office/drawing/2016/5/11/chartex" xmlns:cx6="http://schemas.microsoft.com/office/drawing/2016/5/12/chartex" xmlns:cx7="http://schemas.microsoft.com/office/drawing/2016/5/13/chartex" xmlns:cx8="http://schemas.microsoft.com/office/drawing/2016/5/14/chartex" xmlns:mc="http://schemas.openxmlformats.org/markup-compatibility/2006" xmlns:aink="http://schemas.microsoft.com/office/drawing/2016/ink" xmlns:am3d="http://schemas.microsoft.com/office/drawing/2017/model3d" xmlns:o="urn:schemas-microsoft-com:office:office" xmlns:r="http://schemas.openxmlformats.org/officeDocument/2006/relationships" xmlns:m="http://schemas.openxmlformats.org/officeDocument/2006/math" xmlns:v="urn:schemas-microsoft-com:vml" xmlns:wp14="http://schemas.microsoft.com/office/word/2010/wordprocessingDrawing" xmlns:wp="http://schemas.openxmlformats.org/drawingml/2006/wordprocessingDrawing" xmlns:w10="urn:schemas-microsoft-com:office:word" xmlns:w="http://schemas.openxmlformats.org/wordprocessingml/2006/main" xmlns:w14="http://schemas.microsoft.com/office/word/2010/wordml" xmlns:w15="http://schemas.microsoft.com/office/word/2012/wordml" xmlns:w16cex="http://schemas.microsoft.com/office/word/2018/wordml/cex" xmlns:w16cid="http://schemas.microsoft.com/office/word/2016/wordml/cid" xmlns:w16="http://schemas.microsoft.com/office/word/2018/wordml" xmlns:w16se="http://schemas.microsoft.com/office/word/2015/wordml/symex" xmlns:wpg="http://schemas.microsoft.com/office/word/2010/wordprocessingGroup" xmlns:wpi="http://schemas.microsoft.com/office/word/2010/wordprocessingInk" xmlns:wne="http://schemas.microsoft.com/office/word/2006/wordml" xmlns:wps="http://schemas.microsoft.com/office/word/2010/wordprocessingShape" mc:Ignorable="w14 w15 w16se w16cid w16 w16cex wp14">
+<w:document xmlns:wpc="http://schemas.microsoft.com/office/word/2010/wordprocessingCanvas" xmlns:cx="http://schemas.microsoft.com/office/drawing/2014/chartex" xmlns:cx1="http://schemas.microsoft.com/office/drawing/2015/9/8/chartex" xmlns:cx2="http://schemas.microsoft.com/office/drawing/2015/10/21/chartex" xmlns:cx3="http://schemas.microsoft.com/office/drawing/2016/5/9/chartex" xmlns:cx4="http://schemas.microsoft.com/office/drawing/2016/5/10/chartex" xmlns:cx5="http://schemas.microsoft.com/office/drawing/2016/5/11/chartex" xmlns:cx6="http://schemas.microsoft.com/office/drawing/2016/5/12/chartex" xmlns:cx7="http://schemas.microsoft.com/office/drawing/2016/5/13/chartex" xmlns:cx8="http://schemas.microsoft.com/office/drawing/2016/5/14/chartex" xmlns:mc="http://schemas.openxmlformats.org/markup-compatibility/2006" xmlns:aink="http://schemas.microsoft.com/office/drawing/2016/ink" xmlns:am3d="http://schemas.microsoft.com/office/drawing/2017/model3d" xmlns:o="urn:schemas-microsoft-com:office:office" xmlns:oel="http://schemas.microsoft.com/office/2019/extlst" xmlns:r="http://schemas.openxmlformats.org/officeDocument/2006/relationships" xmlns:m="http://schemas.openxmlformats.org/officeDocument/2006/math" xmlns:v="urn:schemas-microsoft-com:vml" xmlns:wp14="http://schemas.microsoft.com/office/word/2010/wordprocessingDrawing" xmlns:wp="http://schemas.openxmlformats.org/drawingml/2006/wordprocessingDrawing" xmlns:w10="urn:schemas-microsoft-com:office:word" xmlns:w="http://schemas.openxmlformats.org/wordprocessingml/2006/main" xmlns:w14="http://schemas.microsoft.com/office/word/2010/wordml" xmlns:w15="http://schemas.microsoft.com/office/word/2012/wordml" xmlns:w16cex="http://schemas.microsoft.com/office/word/2018/wordml/cex" xmlns:w16cid="http://schemas.microsoft.com/office/word/2016/wordml/cid" xmlns:w16="http://schemas.microsoft.com/office/word/2018/wordml" xmlns:w16sdtdh="http://schemas.microsoft.com/office/word/2020/wordml/sdtdatahash" xmlns:w16se="http://schemas.microsoft.com/office/word/2015/wordml/symex" xmlns:wpg="http://schemas.microsoft.com/office/word/2010/wordprocessingGroup" xmlns:wpi="http://schemas.microsoft.com/office/word/2010/wordprocessingInk" xmlns:wne="http://schemas.microsoft.com/office/word/2006/wordml" xmlns:wps="http://schemas.microsoft.com/office/word/2010/wordprocessingShape" mc:Ignorable="w14 w15 w16se w16cid w16 w16cex w16sdtdh wp14">
   <w:body>
     <w:p>
       <w:pPr>
@@ -279,23 +279,7 @@
                 <w:rFonts w:cstheme="minorHAnsi"/>
                 <w:szCs w:val="22"/>
               </w:rPr>
-              <w:t xml:space="preserve">, </w:t>
-            </w:r>
-            <w:proofErr w:type="gramStart"/>
-            <w:r>
-              <w:rPr>
-                <w:rFonts w:cstheme="minorHAnsi"/>
-                <w:szCs w:val="22"/>
-              </w:rPr>
-              <w:t>Which</w:t>
-            </w:r>
-            <w:proofErr w:type="gramEnd"/>
-            <w:r>
-              <w:rPr>
-                <w:rFonts w:cstheme="minorHAnsi"/>
-                <w:szCs w:val="22"/>
-              </w:rPr>
-              <w:t xml:space="preserve"> of the following method is used to find out the character at a position in a string?</w:t>
+              <w:t>, Which of the following method is used to find out the character at a position in a string?</w:t>
             </w:r>
           </w:p>
           <w:p>
@@ -313,7 +297,6 @@
               <w:t xml:space="preserve">a. </w:t>
             </w:r>
             <w:proofErr w:type="spellStart"/>
-            <w:proofErr w:type="gramStart"/>
             <w:r>
               <w:rPr>
                 <w:rFonts w:cstheme="minorHAnsi"/>
@@ -329,16 +312,7 @@
                 <w:szCs w:val="22"/>
                 <w:highlight w:val="yellow"/>
               </w:rPr>
-              <w:t>(</w:t>
-            </w:r>
-            <w:proofErr w:type="gramEnd"/>
-            <w:r>
-              <w:rPr>
-                <w:rFonts w:cstheme="minorHAnsi"/>
-                <w:szCs w:val="22"/>
-                <w:highlight w:val="yellow"/>
-              </w:rPr>
-              <w:t>)</w:t>
+              <w:t>()</w:t>
             </w:r>
             <w:r>
               <w:rPr>
@@ -348,7 +322,6 @@
               <w:t xml:space="preserve">          b.  </w:t>
             </w:r>
             <w:proofErr w:type="spellStart"/>
-            <w:proofErr w:type="gramStart"/>
             <w:r>
               <w:rPr>
                 <w:rFonts w:cstheme="minorHAnsi"/>
@@ -362,15 +335,7 @@
                 <w:rFonts w:cstheme="minorHAnsi"/>
                 <w:szCs w:val="22"/>
               </w:rPr>
-              <w:t>(</w:t>
-            </w:r>
-            <w:proofErr w:type="gramEnd"/>
-            <w:r>
-              <w:rPr>
-                <w:rFonts w:cstheme="minorHAnsi"/>
-                <w:szCs w:val="22"/>
-              </w:rPr>
-              <w:t xml:space="preserve">) </w:t>
+              <w:t xml:space="preserve">() </w:t>
             </w:r>
           </w:p>
           <w:p>
@@ -388,7 +353,6 @@
               <w:t xml:space="preserve">c.  </w:t>
             </w:r>
             <w:proofErr w:type="spellStart"/>
-            <w:proofErr w:type="gramStart"/>
             <w:r>
               <w:rPr>
                 <w:rFonts w:cstheme="minorHAnsi"/>
@@ -402,15 +366,7 @@
                 <w:rFonts w:cstheme="minorHAnsi"/>
                 <w:szCs w:val="22"/>
               </w:rPr>
-              <w:t>(</w:t>
-            </w:r>
-            <w:proofErr w:type="gramEnd"/>
-            <w:r>
-              <w:rPr>
-                <w:rFonts w:cstheme="minorHAnsi"/>
-                <w:szCs w:val="22"/>
-              </w:rPr>
-              <w:t xml:space="preserve">)       d. </w:t>
+              <w:t xml:space="preserve">()       d. </w:t>
             </w:r>
             <w:proofErr w:type="spellStart"/>
             <w:r>
@@ -501,23 +457,7 @@
                 <w:rFonts w:cstheme="minorHAnsi"/>
                 <w:szCs w:val="22"/>
               </w:rPr>
-              <w:t xml:space="preserve">var r = </w:t>
-            </w:r>
-            <w:proofErr w:type="gramStart"/>
-            <w:r>
-              <w:rPr>
-                <w:rFonts w:cstheme="minorHAnsi"/>
-                <w:szCs w:val="22"/>
-              </w:rPr>
-              <w:t>function(</w:t>
-            </w:r>
-            <w:proofErr w:type="gramEnd"/>
-            <w:r>
-              <w:rPr>
-                <w:rFonts w:cstheme="minorHAnsi"/>
-                <w:szCs w:val="22"/>
-              </w:rPr>
-              <w:t>“</w:t>
+              <w:t>var r = function(“</w:t>
             </w:r>
             <w:proofErr w:type="spellStart"/>
             <w:r>
@@ -569,23 +509,7 @@
                 <w:rFonts w:cstheme="minorHAnsi"/>
                 <w:szCs w:val="22"/>
               </w:rPr>
-              <w:t xml:space="preserve">var r = new </w:t>
-            </w:r>
-            <w:proofErr w:type="gramStart"/>
-            <w:r>
-              <w:rPr>
-                <w:rFonts w:cstheme="minorHAnsi"/>
-                <w:szCs w:val="22"/>
-              </w:rPr>
-              <w:t>function(</w:t>
-            </w:r>
-            <w:proofErr w:type="gramEnd"/>
-            <w:r>
-              <w:rPr>
-                <w:rFonts w:cstheme="minorHAnsi"/>
-                <w:szCs w:val="22"/>
-              </w:rPr>
-              <w:t>“</w:t>
+              <w:t>var r = new function(“</w:t>
             </w:r>
             <w:proofErr w:type="spellStart"/>
             <w:r>
@@ -638,25 +562,7 @@
                 <w:szCs w:val="22"/>
                 <w:highlight w:val="yellow"/>
               </w:rPr>
-              <w:t xml:space="preserve">var r = new </w:t>
-            </w:r>
-            <w:proofErr w:type="gramStart"/>
-            <w:r>
-              <w:rPr>
-                <w:rFonts w:cstheme="minorHAnsi"/>
-                <w:szCs w:val="22"/>
-                <w:highlight w:val="yellow"/>
-              </w:rPr>
-              <w:t>Function(</w:t>
-            </w:r>
-            <w:proofErr w:type="gramEnd"/>
-            <w:r>
-              <w:rPr>
-                <w:rFonts w:cstheme="minorHAnsi"/>
-                <w:szCs w:val="22"/>
-                <w:highlight w:val="yellow"/>
-              </w:rPr>
-              <w:t>“</w:t>
+              <w:t>var r = new Function(“</w:t>
             </w:r>
             <w:proofErr w:type="spellStart"/>
             <w:r>
@@ -712,23 +618,7 @@
                 <w:rFonts w:cstheme="minorHAnsi"/>
                 <w:szCs w:val="22"/>
               </w:rPr>
-              <w:t>var r =</w:t>
-            </w:r>
-            <w:proofErr w:type="gramStart"/>
-            <w:r>
-              <w:rPr>
-                <w:rFonts w:cstheme="minorHAnsi"/>
-                <w:szCs w:val="22"/>
-              </w:rPr>
-              <w:t>Function(</w:t>
-            </w:r>
-            <w:proofErr w:type="gramEnd"/>
-            <w:r>
-              <w:rPr>
-                <w:rFonts w:cstheme="minorHAnsi"/>
-                <w:szCs w:val="22"/>
-              </w:rPr>
-              <w:t>“</w:t>
+              <w:t>var r =Function(“</w:t>
             </w:r>
             <w:proofErr w:type="spellStart"/>
             <w:r>
@@ -828,23 +718,7 @@
                 <w:rFonts w:cstheme="minorHAnsi"/>
                 <w:szCs w:val="22"/>
               </w:rPr>
-              <w:t xml:space="preserve">How do </w:t>
-            </w:r>
-            <w:proofErr w:type="gramStart"/>
-            <w:r>
-              <w:rPr>
-                <w:rFonts w:cstheme="minorHAnsi"/>
-                <w:szCs w:val="22"/>
-              </w:rPr>
-              <w:t>substring(</w:t>
-            </w:r>
-            <w:proofErr w:type="gramEnd"/>
-            <w:r>
-              <w:rPr>
-                <w:rFonts w:cstheme="minorHAnsi"/>
-                <w:szCs w:val="22"/>
-              </w:rPr>
-              <w:t xml:space="preserve">) and </w:t>
+              <w:t xml:space="preserve">How do substring() and </w:t>
             </w:r>
             <w:proofErr w:type="spellStart"/>
             <w:r>
@@ -904,7 +778,6 @@
               </w:rPr>
             </w:pPr>
             <w:proofErr w:type="spellStart"/>
-            <w:proofErr w:type="gramStart"/>
             <w:r>
               <w:rPr>
                 <w:rFonts w:cstheme="minorHAnsi"/>
@@ -918,15 +791,7 @@
                 <w:rFonts w:cstheme="minorHAnsi"/>
                 <w:szCs w:val="22"/>
               </w:rPr>
-              <w:t>(</w:t>
-            </w:r>
-            <w:proofErr w:type="gramEnd"/>
-            <w:r>
-              <w:rPr>
-                <w:rFonts w:cstheme="minorHAnsi"/>
-                <w:szCs w:val="22"/>
-              </w:rPr>
-              <w:t xml:space="preserve">) takes three arguments, substring() only two. </w:t>
+              <w:t xml:space="preserve">() takes three arguments, substring() only two. </w:t>
             </w:r>
           </w:p>
           <w:p>
@@ -1062,7 +927,6 @@
               <w:t xml:space="preserve">a. </w:t>
             </w:r>
             <w:proofErr w:type="spellStart"/>
-            <w:proofErr w:type="gramStart"/>
             <w:r>
               <w:rPr>
                 <w:rFonts w:cstheme="minorHAnsi"/>
@@ -1076,15 +940,7 @@
                 <w:rFonts w:cstheme="minorHAnsi"/>
                 <w:szCs w:val="22"/>
               </w:rPr>
-              <w:t>(</w:t>
-            </w:r>
-            <w:proofErr w:type="gramEnd"/>
-            <w:r>
-              <w:rPr>
-                <w:rFonts w:cstheme="minorHAnsi"/>
-                <w:szCs w:val="22"/>
-              </w:rPr>
-              <w:t xml:space="preserve">)       b. </w:t>
+              <w:t xml:space="preserve">()       b. </w:t>
             </w:r>
             <w:proofErr w:type="spellStart"/>
             <w:r>
@@ -1124,23 +980,7 @@
                 <w:rFonts w:cstheme="minorHAnsi"/>
                 <w:szCs w:val="22"/>
               </w:rPr>
-              <w:t xml:space="preserve">c. </w:t>
-            </w:r>
-            <w:proofErr w:type="gramStart"/>
-            <w:r>
-              <w:rPr>
-                <w:rFonts w:cstheme="minorHAnsi"/>
-                <w:szCs w:val="22"/>
-              </w:rPr>
-              <w:t>Time(</w:t>
-            </w:r>
-            <w:proofErr w:type="gramEnd"/>
-            <w:r>
-              <w:rPr>
-                <w:rFonts w:cstheme="minorHAnsi"/>
-                <w:szCs w:val="22"/>
-              </w:rPr>
-              <w:t>)            d. None</w:t>
+              <w:t>c. Time()            d. None</w:t>
             </w:r>
           </w:p>
         </w:tc>
@@ -1368,23 +1208,7 @@
                 <w:rFonts w:cstheme="minorHAnsi"/>
                 <w:szCs w:val="22"/>
               </w:rPr>
-              <w:t xml:space="preserve">a. </w:t>
-            </w:r>
-            <w:proofErr w:type="gramStart"/>
-            <w:r>
-              <w:rPr>
-                <w:rFonts w:cstheme="minorHAnsi"/>
-                <w:szCs w:val="22"/>
-              </w:rPr>
-              <w:t>submit(</w:t>
-            </w:r>
-            <w:proofErr w:type="gramEnd"/>
-            <w:r>
-              <w:rPr>
-                <w:rFonts w:cstheme="minorHAnsi"/>
-                <w:szCs w:val="22"/>
-              </w:rPr>
-              <w:t xml:space="preserve">)     </w:t>
+              <w:t xml:space="preserve">a. submit()     </w:t>
             </w:r>
             <w:r>
               <w:rPr>
@@ -1762,21 +1586,12 @@
                 <w:szCs w:val="22"/>
               </w:rPr>
             </w:pPr>
-            <w:proofErr w:type="gramStart"/>
-            <w:r>
-              <w:rPr>
-                <w:rFonts w:cstheme="minorHAnsi"/>
-                <w:szCs w:val="22"/>
-              </w:rPr>
-              <w:t>var  str</w:t>
-            </w:r>
-            <w:proofErr w:type="gramEnd"/>
-            <w:r>
-              <w:rPr>
-                <w:rFonts w:cstheme="minorHAnsi"/>
-                <w:szCs w:val="22"/>
-              </w:rPr>
-              <w:t xml:space="preserve"> = “Java Programming”;</w:t>
+            <w:r>
+              <w:rPr>
+                <w:rFonts w:cstheme="minorHAnsi"/>
+                <w:szCs w:val="22"/>
+              </w:rPr>
+              <w:t>var  str = “Java Programming”;</w:t>
             </w:r>
           </w:p>
           <w:p>
@@ -1794,7 +1609,6 @@
               <w:t xml:space="preserve">str = </w:t>
             </w:r>
             <w:proofErr w:type="spellStart"/>
-            <w:proofErr w:type="gramStart"/>
             <w:r>
               <w:rPr>
                 <w:rFonts w:cstheme="minorHAnsi"/>
@@ -1803,13 +1617,26 @@
               <w:t>str.replace</w:t>
             </w:r>
             <w:proofErr w:type="spellEnd"/>
-            <w:proofErr w:type="gramEnd"/>
-            <w:r>
-              <w:rPr>
-                <w:rFonts w:cstheme="minorHAnsi"/>
-                <w:szCs w:val="22"/>
-              </w:rPr>
-              <w:t>(/java/,”</w:t>
+            <w:r>
+              <w:rPr>
+                <w:rFonts w:cstheme="minorHAnsi"/>
+                <w:szCs w:val="22"/>
+              </w:rPr>
+              <w:t>(/</w:t>
+            </w:r>
+            <w:r>
+              <w:rPr>
+                <w:rFonts w:cstheme="minorHAnsi"/>
+                <w:szCs w:val="22"/>
+              </w:rPr>
+              <w:t>J</w:t>
+            </w:r>
+            <w:r>
+              <w:rPr>
+                <w:rFonts w:cstheme="minorHAnsi"/>
+                <w:szCs w:val="22"/>
+              </w:rPr>
+              <w:t>ava/,”</w:t>
             </w:r>
             <w:proofErr w:type="spellStart"/>
             <w:r>
@@ -1836,7 +1663,6 @@
               </w:rPr>
             </w:pPr>
             <w:proofErr w:type="spellStart"/>
-            <w:proofErr w:type="gramStart"/>
             <w:r>
               <w:rPr>
                 <w:rFonts w:cstheme="minorHAnsi"/>
@@ -1845,7 +1671,6 @@
               <w:t>document.write</w:t>
             </w:r>
             <w:proofErr w:type="spellEnd"/>
-            <w:proofErr w:type="gramEnd"/>
             <w:r>
               <w:rPr>
                 <w:rFonts w:cstheme="minorHAnsi"/>
@@ -1987,21 +1812,12 @@
               </w:rPr>
             </w:pPr>
             <w:proofErr w:type="spellStart"/>
-            <w:proofErr w:type="gramStart"/>
-            <w:r>
-              <w:rPr>
-                <w:rFonts w:cstheme="minorHAnsi"/>
-                <w:szCs w:val="22"/>
-              </w:rPr>
-              <w:t>self.navigator</w:t>
-            </w:r>
-            <w:proofErr w:type="gramEnd"/>
-            <w:r>
-              <w:rPr>
-                <w:rFonts w:cstheme="minorHAnsi"/>
-                <w:szCs w:val="22"/>
-              </w:rPr>
-              <w:t>.appName</w:t>
+            <w:r>
+              <w:rPr>
+                <w:rFonts w:cstheme="minorHAnsi"/>
+                <w:szCs w:val="22"/>
+              </w:rPr>
+              <w:t>self.navigator.appName</w:t>
             </w:r>
             <w:proofErr w:type="spellEnd"/>
             <w:r>
@@ -2230,7 +2046,6 @@
               <w:t xml:space="preserve">a. </w:t>
             </w:r>
             <w:proofErr w:type="spellStart"/>
-            <w:proofErr w:type="gramStart"/>
             <w:r>
               <w:rPr>
                 <w:rFonts w:cstheme="minorHAnsi"/>
@@ -2239,7 +2054,6 @@
               <w:t>screen.availHeight</w:t>
             </w:r>
             <w:proofErr w:type="spellEnd"/>
-            <w:proofErr w:type="gramEnd"/>
             <w:r>
               <w:rPr>
                 <w:rFonts w:cstheme="minorHAnsi"/>
@@ -2272,7 +2086,6 @@
               <w:t xml:space="preserve">c. </w:t>
             </w:r>
             <w:proofErr w:type="spellStart"/>
-            <w:proofErr w:type="gramStart"/>
             <w:r>
               <w:rPr>
                 <w:rFonts w:cstheme="minorHAnsi"/>
@@ -2282,7 +2095,6 @@
               <w:t>screen.maxHeight</w:t>
             </w:r>
             <w:proofErr w:type="spellEnd"/>
-            <w:proofErr w:type="gramEnd"/>
             <w:r>
               <w:rPr>
                 <w:rFonts w:cstheme="minorHAnsi"/>
@@ -2338,7 +2150,6 @@
               <w:t xml:space="preserve">The syntax of the </w:t>
             </w:r>
             <w:proofErr w:type="spellStart"/>
-            <w:proofErr w:type="gramStart"/>
             <w:r>
               <w:rPr>
                 <w:rFonts w:cstheme="minorHAnsi"/>
@@ -2352,15 +2163,7 @@
                 <w:rFonts w:cstheme="minorHAnsi"/>
                 <w:szCs w:val="22"/>
               </w:rPr>
-              <w:t>(</w:t>
-            </w:r>
-            <w:proofErr w:type="gramEnd"/>
-            <w:r>
-              <w:rPr>
-                <w:rFonts w:cstheme="minorHAnsi"/>
-                <w:szCs w:val="22"/>
-              </w:rPr>
-              <w:t>)method is.........?</w:t>
+              <w:t>()method is.........?</w:t>
             </w:r>
           </w:p>
           <w:p>
@@ -2386,7 +2189,6 @@
               <w:t xml:space="preserve">a. </w:t>
             </w:r>
             <w:proofErr w:type="spellStart"/>
-            <w:proofErr w:type="gramStart"/>
             <w:r>
               <w:rPr>
                 <w:rFonts w:cstheme="minorHAnsi"/>
@@ -2400,15 +2202,7 @@
                 <w:rFonts w:cstheme="minorHAnsi"/>
                 <w:szCs w:val="22"/>
               </w:rPr>
-              <w:t>(</w:t>
-            </w:r>
-            <w:proofErr w:type="gramEnd"/>
-            <w:r>
-              <w:rPr>
-                <w:rFonts w:cstheme="minorHAnsi"/>
-                <w:szCs w:val="22"/>
-              </w:rPr>
-              <w:t xml:space="preserve">string index position ending index position) </w:t>
+              <w:t xml:space="preserve">(string index position ending index position) </w:t>
             </w:r>
           </w:p>
           <w:p>
@@ -2427,7 +2221,6 @@
               <w:t xml:space="preserve">b.  </w:t>
             </w:r>
             <w:proofErr w:type="spellStart"/>
-            <w:proofErr w:type="gramStart"/>
             <w:r>
               <w:rPr>
                 <w:rFonts w:cstheme="minorHAnsi"/>
@@ -2443,16 +2236,7 @@
                 <w:szCs w:val="22"/>
                 <w:highlight w:val="yellow"/>
               </w:rPr>
-              <w:t>(</w:t>
-            </w:r>
-            <w:proofErr w:type="gramEnd"/>
-            <w:r>
-              <w:rPr>
-                <w:rFonts w:cstheme="minorHAnsi"/>
-                <w:szCs w:val="22"/>
-                <w:highlight w:val="yellow"/>
-              </w:rPr>
-              <w:t>string index position)</w:t>
+              <w:t>(string index position)</w:t>
             </w:r>
             <w:r>
               <w:rPr>
@@ -2477,7 +2261,6 @@
               <w:t xml:space="preserve">c.  </w:t>
             </w:r>
             <w:proofErr w:type="spellStart"/>
-            <w:proofErr w:type="gramStart"/>
             <w:r>
               <w:rPr>
                 <w:rFonts w:cstheme="minorHAnsi"/>
@@ -2491,15 +2274,7 @@
                 <w:rFonts w:cstheme="minorHAnsi"/>
                 <w:szCs w:val="22"/>
               </w:rPr>
-              <w:t>( ending</w:t>
-            </w:r>
-            <w:proofErr w:type="gramEnd"/>
-            <w:r>
-              <w:rPr>
-                <w:rFonts w:cstheme="minorHAnsi"/>
-                <w:szCs w:val="22"/>
-              </w:rPr>
-              <w:t xml:space="preserve"> index position) </w:t>
+              <w:t xml:space="preserve">( ending index position) </w:t>
             </w:r>
           </w:p>
           <w:p>
@@ -2605,7 +2380,6 @@
               <w:t xml:space="preserve">a. </w:t>
             </w:r>
             <w:proofErr w:type="spellStart"/>
-            <w:proofErr w:type="gramStart"/>
             <w:r>
               <w:rPr>
                 <w:rFonts w:cstheme="minorHAnsi"/>
@@ -2614,7 +2388,6 @@
               <w:t>document.forms</w:t>
             </w:r>
             <w:proofErr w:type="spellEnd"/>
-            <w:proofErr w:type="gramEnd"/>
             <w:r>
               <w:rPr>
                 <w:rFonts w:cstheme="minorHAnsi"/>
@@ -2638,7 +2411,6 @@
               <w:t xml:space="preserve">b. </w:t>
             </w:r>
             <w:proofErr w:type="spellStart"/>
-            <w:proofErr w:type="gramStart"/>
             <w:r>
               <w:rPr>
                 <w:rFonts w:cstheme="minorHAnsi"/>
@@ -2647,7 +2419,6 @@
               <w:t>document.form</w:t>
             </w:r>
             <w:proofErr w:type="spellEnd"/>
-            <w:proofErr w:type="gramEnd"/>
             <w:r>
               <w:rPr>
                 <w:rFonts w:cstheme="minorHAnsi"/>
@@ -2671,7 +2442,6 @@
               <w:t xml:space="preserve">c. </w:t>
             </w:r>
             <w:proofErr w:type="spellStart"/>
-            <w:proofErr w:type="gramStart"/>
             <w:r>
               <w:rPr>
                 <w:rFonts w:cstheme="minorHAnsi"/>
@@ -2680,7 +2450,6 @@
               <w:t>document.forms</w:t>
             </w:r>
             <w:proofErr w:type="spellEnd"/>
-            <w:proofErr w:type="gramEnd"/>
             <w:r>
               <w:rPr>
                 <w:rFonts w:cstheme="minorHAnsi"/>
@@ -2704,7 +2473,6 @@
               <w:t xml:space="preserve">d. </w:t>
             </w:r>
             <w:proofErr w:type="spellStart"/>
-            <w:proofErr w:type="gramStart"/>
             <w:r>
               <w:rPr>
                 <w:rFonts w:cstheme="minorHAnsi"/>
@@ -2714,7 +2482,6 @@
               <w:t>document.forms</w:t>
             </w:r>
             <w:proofErr w:type="spellEnd"/>
-            <w:proofErr w:type="gramEnd"/>
             <w:r>
               <w:rPr>
                 <w:rFonts w:cstheme="minorHAnsi"/>
@@ -2782,23 +2549,7 @@
                 <w:rFonts w:cstheme="minorHAnsi"/>
                 <w:szCs w:val="22"/>
               </w:rPr>
-              <w:t xml:space="preserve"> argument of the window’s </w:t>
-            </w:r>
-            <w:proofErr w:type="gramStart"/>
-            <w:r>
-              <w:rPr>
-                <w:rFonts w:cstheme="minorHAnsi"/>
-                <w:szCs w:val="22"/>
-              </w:rPr>
-              <w:t>open(</w:t>
-            </w:r>
-            <w:proofErr w:type="gramEnd"/>
-            <w:r>
-              <w:rPr>
-                <w:rFonts w:cstheme="minorHAnsi"/>
-                <w:szCs w:val="22"/>
-              </w:rPr>
-              <w:t>) method?</w:t>
+              <w:t xml:space="preserve"> argument of the window’s open() method?</w:t>
             </w:r>
           </w:p>
           <w:p>
@@ -2844,17 +2595,8 @@
                 <w:rFonts w:cstheme="minorHAnsi"/>
                 <w:szCs w:val="22"/>
               </w:rPr>
-              <w:t xml:space="preserve">     d. </w:t>
-            </w:r>
-            <w:proofErr w:type="gramStart"/>
-            <w:r>
-              <w:rPr>
-                <w:rFonts w:cstheme="minorHAnsi"/>
-                <w:szCs w:val="22"/>
-              </w:rPr>
-              <w:t>replace</w:t>
-            </w:r>
-            <w:proofErr w:type="gramEnd"/>
+              <w:t xml:space="preserve">     d. replace</w:t>
+            </w:r>
           </w:p>
         </w:tc>
       </w:tr>
@@ -2918,7 +2660,6 @@
               </w:rPr>
             </w:pPr>
             <w:proofErr w:type="spellStart"/>
-            <w:proofErr w:type="gramStart"/>
             <w:r>
               <w:rPr>
                 <w:rFonts w:cstheme="minorHAnsi"/>
@@ -2934,16 +2675,7 @@
                 <w:szCs w:val="22"/>
                 <w:highlight w:val="yellow"/>
               </w:rPr>
-              <w:t>(</w:t>
-            </w:r>
-            <w:proofErr w:type="gramEnd"/>
-            <w:r>
-              <w:rPr>
-                <w:rFonts w:cstheme="minorHAnsi"/>
-                <w:szCs w:val="22"/>
-                <w:highlight w:val="yellow"/>
-              </w:rPr>
-              <w:t>)</w:t>
+              <w:t>()</w:t>
             </w:r>
             <w:r>
               <w:rPr>
@@ -3124,7 +2856,6 @@
               </w:rPr>
             </w:pPr>
             <w:proofErr w:type="spellStart"/>
-            <w:proofErr w:type="gramStart"/>
             <w:r>
               <w:rPr>
                 <w:rFonts w:cstheme="minorHAnsi"/>
@@ -3138,15 +2869,7 @@
                 <w:rFonts w:cstheme="minorHAnsi"/>
                 <w:szCs w:val="22"/>
               </w:rPr>
-              <w:t>(</w:t>
-            </w:r>
-            <w:proofErr w:type="gramEnd"/>
-            <w:r>
-              <w:rPr>
-                <w:rFonts w:cstheme="minorHAnsi"/>
-                <w:szCs w:val="22"/>
-              </w:rPr>
-              <w:t>) method is a –</w:t>
+              <w:t>() method is a –</w:t>
             </w:r>
           </w:p>
           <w:p>
@@ -3255,23 +2978,7 @@
                 <w:rFonts w:cstheme="minorHAnsi"/>
                 <w:szCs w:val="22"/>
               </w:rPr>
-              <w:t xml:space="preserve">a. </w:t>
-            </w:r>
-            <w:proofErr w:type="gramStart"/>
-            <w:r>
-              <w:rPr>
-                <w:rFonts w:cstheme="minorHAnsi"/>
-                <w:szCs w:val="22"/>
-              </w:rPr>
-              <w:t>reload(</w:t>
-            </w:r>
-            <w:proofErr w:type="gramEnd"/>
-            <w:r>
-              <w:rPr>
-                <w:rFonts w:cstheme="minorHAnsi"/>
-                <w:szCs w:val="22"/>
-              </w:rPr>
-              <w:t xml:space="preserve">)   </w:t>
+              <w:t xml:space="preserve">a. reload()   </w:t>
             </w:r>
             <w:r>
               <w:rPr>
@@ -3661,7 +3368,6 @@
               <w:t xml:space="preserve">a. document.url        b.  </w:t>
             </w:r>
             <w:proofErr w:type="spellStart"/>
-            <w:proofErr w:type="gramStart"/>
             <w:r>
               <w:rPr>
                 <w:rFonts w:cstheme="minorHAnsi"/>
@@ -3671,7 +3377,6 @@
               <w:t>window.location</w:t>
             </w:r>
             <w:proofErr w:type="spellEnd"/>
-            <w:proofErr w:type="gramEnd"/>
             <w:r>
               <w:rPr>
                 <w:rFonts w:cstheme="minorHAnsi"/>
@@ -3695,7 +3400,6 @@
               <w:t xml:space="preserve">c.  </w:t>
             </w:r>
             <w:proofErr w:type="spellStart"/>
-            <w:proofErr w:type="gramStart"/>
             <w:r>
               <w:rPr>
                 <w:rFonts w:cstheme="minorHAnsi"/>
@@ -3704,7 +3408,6 @@
               <w:t>window.history</w:t>
             </w:r>
             <w:proofErr w:type="spellEnd"/>
-            <w:proofErr w:type="gramEnd"/>
             <w:r>
               <w:rPr>
                 <w:rFonts w:cstheme="minorHAnsi"/>
@@ -3892,7 +3595,6 @@
               <w:t xml:space="preserve">var s2 = </w:t>
             </w:r>
             <w:proofErr w:type="spellStart"/>
-            <w:proofErr w:type="gramStart"/>
             <w:r>
               <w:rPr>
                 <w:rFonts w:cstheme="minorHAnsi"/>
@@ -3901,7 +3603,6 @@
               <w:t>s.split</w:t>
             </w:r>
             <w:proofErr w:type="spellEnd"/>
-            <w:proofErr w:type="gramEnd"/>
             <w:r>
               <w:rPr>
                 <w:rFonts w:cstheme="minorHAnsi"/>
@@ -3932,7 +3633,6 @@
               </w:rPr>
             </w:pPr>
             <w:proofErr w:type="spellStart"/>
-            <w:proofErr w:type="gramStart"/>
             <w:r>
               <w:rPr>
                 <w:rFonts w:cstheme="minorHAnsi"/>
@@ -3941,7 +3641,6 @@
               <w:t>document.write</w:t>
             </w:r>
             <w:proofErr w:type="spellEnd"/>
-            <w:proofErr w:type="gramEnd"/>
             <w:r>
               <w:rPr>
                 <w:rFonts w:cstheme="minorHAnsi"/>
@@ -4073,7 +3772,6 @@
               </w:rPr>
             </w:pPr>
             <w:proofErr w:type="spellStart"/>
-            <w:proofErr w:type="gramStart"/>
             <w:r>
               <w:rPr>
                 <w:rFonts w:cstheme="minorHAnsi"/>
@@ -4088,7 +3786,6 @@
               <w:t>(</w:t>
             </w:r>
             <w:proofErr w:type="spellStart"/>
-            <w:proofErr w:type="gramEnd"/>
             <w:r>
               <w:rPr>
                 <w:rFonts w:cstheme="minorHAnsi"/>
@@ -4115,7 +3812,6 @@
               </w:rPr>
             </w:pPr>
             <w:proofErr w:type="spellStart"/>
-            <w:proofErr w:type="gramStart"/>
             <w:r>
               <w:rPr>
                 <w:rFonts w:cstheme="minorHAnsi"/>
@@ -4123,7 +3819,6 @@
               <w:t>window.launch</w:t>
             </w:r>
             <w:proofErr w:type="spellEnd"/>
-            <w:proofErr w:type="gramEnd"/>
             <w:r>
               <w:rPr>
                 <w:rFonts w:cstheme="minorHAnsi"/>
@@ -4157,7 +3852,6 @@
               </w:rPr>
             </w:pPr>
             <w:proofErr w:type="spellStart"/>
-            <w:proofErr w:type="gramStart"/>
             <w:r>
               <w:rPr>
                 <w:rFonts w:cstheme="minorHAnsi"/>
@@ -4165,7 +3859,6 @@
               <w:t>window.exec</w:t>
             </w:r>
             <w:proofErr w:type="spellEnd"/>
-            <w:proofErr w:type="gramEnd"/>
             <w:r>
               <w:rPr>
                 <w:rFonts w:cstheme="minorHAnsi"/>
@@ -4195,7 +3888,6 @@
               </w:rPr>
             </w:pPr>
             <w:proofErr w:type="spellStart"/>
-            <w:proofErr w:type="gramStart"/>
             <w:r>
               <w:rPr>
                 <w:rFonts w:cstheme="minorHAnsi"/>
@@ -4204,7 +3896,6 @@
               <w:t>window.open</w:t>
             </w:r>
             <w:proofErr w:type="spellEnd"/>
-            <w:proofErr w:type="gramEnd"/>
             <w:r>
               <w:rPr>
                 <w:rFonts w:cstheme="minorHAnsi"/>
@@ -4262,21 +3953,7 @@
               <w:rPr>
                 <w:rFonts w:cstheme="minorHAnsi"/>
               </w:rPr>
-              <w:t xml:space="preserve">What will the following code return: </w:t>
-            </w:r>
-            <w:proofErr w:type="gramStart"/>
-            <w:r>
-              <w:rPr>
-                <w:rFonts w:cstheme="minorHAnsi"/>
-              </w:rPr>
-              <w:t>Boolean(</w:t>
-            </w:r>
-            <w:proofErr w:type="gramEnd"/>
-            <w:r>
-              <w:rPr>
-                <w:rFonts w:cstheme="minorHAnsi"/>
-              </w:rPr>
-              <w:t>10 &gt; 9)</w:t>
+              <w:t>What will the following code return: Boolean(10 &gt; 9)</w:t>
             </w:r>
           </w:p>
           <w:p>
@@ -4374,7 +4051,6 @@
                 <w:rFonts w:cstheme="minorHAnsi"/>
               </w:rPr>
             </w:pPr>
-            <w:proofErr w:type="gramStart"/>
             <w:r>
               <w:rPr>
                 <w:rFonts w:cstheme="minorHAnsi"/>
@@ -4382,7 +4058,6 @@
               <w:t>Close(</w:t>
             </w:r>
             <w:proofErr w:type="spellStart"/>
-            <w:proofErr w:type="gramEnd"/>
             <w:r>
               <w:rPr>
                 <w:rFonts w:cstheme="minorHAnsi"/>
@@ -4452,21 +4127,12 @@
                 <w:rFonts w:cstheme="minorHAnsi"/>
               </w:rPr>
             </w:pPr>
-            <w:proofErr w:type="gramStart"/>
             <w:r>
               <w:rPr>
                 <w:rFonts w:cstheme="minorHAnsi"/>
                 <w:highlight w:val="yellow"/>
               </w:rPr>
-              <w:t>Close(</w:t>
-            </w:r>
-            <w:proofErr w:type="gramEnd"/>
-            <w:r>
-              <w:rPr>
-                <w:rFonts w:cstheme="minorHAnsi"/>
-                <w:highlight w:val="yellow"/>
-              </w:rPr>
-              <w:t>)</w:t>
+              <w:t>Close()</w:t>
             </w:r>
           </w:p>
         </w:tc>
@@ -4520,7 +4186,6 @@
               </w:rPr>
             </w:pPr>
             <w:proofErr w:type="spellStart"/>
-            <w:proofErr w:type="gramStart"/>
             <w:r>
               <w:rPr>
                 <w:rFonts w:cstheme="minorHAnsi"/>
@@ -4534,15 +4199,7 @@
                 <w:rFonts w:cstheme="minorHAnsi"/>
                 <w:szCs w:val="22"/>
               </w:rPr>
-              <w:t>(</w:t>
-            </w:r>
-            <w:proofErr w:type="gramEnd"/>
-            <w:r>
-              <w:rPr>
-                <w:rFonts w:cstheme="minorHAnsi"/>
-                <w:szCs w:val="22"/>
-              </w:rPr>
-              <w:t xml:space="preserve">)  </w:t>
+              <w:t xml:space="preserve">()  </w:t>
             </w:r>
           </w:p>
           <w:p>
@@ -4558,7 +4215,6 @@
               </w:rPr>
             </w:pPr>
             <w:proofErr w:type="spellStart"/>
-            <w:proofErr w:type="gramStart"/>
             <w:r>
               <w:rPr>
                 <w:rFonts w:cstheme="minorHAnsi"/>
@@ -4572,15 +4228,7 @@
                 <w:rFonts w:cstheme="minorHAnsi"/>
                 <w:szCs w:val="22"/>
               </w:rPr>
-              <w:t>(</w:t>
-            </w:r>
-            <w:proofErr w:type="gramEnd"/>
-            <w:r>
-              <w:rPr>
-                <w:rFonts w:cstheme="minorHAnsi"/>
-                <w:szCs w:val="22"/>
-              </w:rPr>
-              <w:t xml:space="preserve">)  </w:t>
+              <w:t xml:space="preserve">()  </w:t>
             </w:r>
           </w:p>
           <w:p>
@@ -4596,7 +4244,6 @@
               </w:rPr>
             </w:pPr>
             <w:proofErr w:type="spellStart"/>
-            <w:proofErr w:type="gramStart"/>
             <w:r>
               <w:rPr>
                 <w:rFonts w:cstheme="minorHAnsi"/>
@@ -4611,26 +4258,17 @@
                 <w:rFonts w:cstheme="minorHAnsi"/>
                 <w:szCs w:val="22"/>
               </w:rPr>
-              <w:t>(</w:t>
-            </w:r>
-            <w:proofErr w:type="gramEnd"/>
-            <w:r>
-              <w:rPr>
-                <w:rFonts w:cstheme="minorHAnsi"/>
-                <w:szCs w:val="22"/>
-              </w:rPr>
-              <w:t xml:space="preserve">)  </w:t>
-            </w:r>
-          </w:p>
-          <w:p>
-            <w:pPr>
-              <w:rPr>
-                <w:rFonts w:cstheme="minorHAnsi"/>
-                <w:szCs w:val="22"/>
-              </w:rPr>
-            </w:pPr>
-            <w:proofErr w:type="spellStart"/>
-            <w:proofErr w:type="gramStart"/>
+              <w:t xml:space="preserve">()  </w:t>
+            </w:r>
+          </w:p>
+          <w:p>
+            <w:pPr>
+              <w:rPr>
+                <w:rFonts w:cstheme="minorHAnsi"/>
+                <w:szCs w:val="22"/>
+              </w:rPr>
+            </w:pPr>
+            <w:proofErr w:type="spellStart"/>
             <w:r>
               <w:rPr>
                 <w:rFonts w:cstheme="minorHAnsi"/>
@@ -4644,15 +4282,7 @@
                 <w:rFonts w:cstheme="minorHAnsi"/>
                 <w:szCs w:val="22"/>
               </w:rPr>
-              <w:t>(</w:t>
-            </w:r>
-            <w:proofErr w:type="gramEnd"/>
-            <w:r>
-              <w:rPr>
-                <w:rFonts w:cstheme="minorHAnsi"/>
-                <w:szCs w:val="22"/>
-              </w:rPr>
-              <w:t>)</w:t>
+              <w:t>()</w:t>
             </w:r>
           </w:p>
         </w:tc>
@@ -4988,21 +4618,7 @@
               <w:rPr>
                 <w:rFonts w:ascii="Candara" w:hAnsi="Candara"/>
               </w:rPr>
-              <w:t>How do you locate the first position of “method” in a string (txt</w:t>
-            </w:r>
-            <w:proofErr w:type="gramStart"/>
-            <w:r>
-              <w:rPr>
-                <w:rFonts w:ascii="Candara" w:hAnsi="Candara"/>
-              </w:rPr>
-              <w:t>=”How</w:t>
-            </w:r>
-            <w:proofErr w:type="gramEnd"/>
-            <w:r>
-              <w:rPr>
-                <w:rFonts w:ascii="Candara" w:hAnsi="Candara"/>
-              </w:rPr>
-              <w:t xml:space="preserve"> much you would Actually use these methods depends on your page design.”)?</w:t>
+              <w:t>How do you locate the first position of “method” in a string (txt=”How much you would Actually use these methods depends on your page design.”)?</w:t>
             </w:r>
           </w:p>
           <w:p>
@@ -5018,7 +4634,6 @@
               </w:rPr>
             </w:pPr>
             <w:proofErr w:type="spellStart"/>
-            <w:proofErr w:type="gramStart"/>
             <w:r>
               <w:rPr>
                 <w:rFonts w:ascii="Candara" w:hAnsi="Candara"/>
@@ -5026,7 +4641,6 @@
               <w:t>txt.find</w:t>
             </w:r>
             <w:proofErr w:type="spellEnd"/>
-            <w:proofErr w:type="gramEnd"/>
             <w:r>
               <w:rPr>
                 <w:rFonts w:ascii="Candara" w:hAnsi="Candara"/>
@@ -5047,7 +4661,6 @@
               </w:rPr>
             </w:pPr>
             <w:proofErr w:type="spellStart"/>
-            <w:proofErr w:type="gramStart"/>
             <w:r>
               <w:rPr>
                 <w:rFonts w:ascii="Candara" w:hAnsi="Candara"/>
@@ -5055,7 +4668,6 @@
               <w:t>txt.locate</w:t>
             </w:r>
             <w:proofErr w:type="spellEnd"/>
-            <w:proofErr w:type="gramEnd"/>
             <w:r>
               <w:rPr>
                 <w:rFonts w:ascii="Candara" w:hAnsi="Candara"/>
@@ -5077,7 +4689,6 @@
               </w:rPr>
             </w:pPr>
             <w:proofErr w:type="spellStart"/>
-            <w:proofErr w:type="gramStart"/>
             <w:r>
               <w:rPr>
                 <w:rFonts w:ascii="Candara" w:hAnsi="Candara"/>
@@ -5088,7 +4699,6 @@
               <w:t>txt.indexOf</w:t>
             </w:r>
             <w:proofErr w:type="spellEnd"/>
-            <w:proofErr w:type="gramEnd"/>
             <w:r>
               <w:rPr>
                 <w:rFonts w:ascii="Candara" w:hAnsi="Candara"/>
@@ -5112,7 +4722,6 @@
               </w:rPr>
             </w:pPr>
             <w:proofErr w:type="spellStart"/>
-            <w:proofErr w:type="gramStart"/>
             <w:r>
               <w:rPr>
                 <w:rFonts w:ascii="Candara" w:hAnsi="Candara"/>
@@ -5120,7 +4729,6 @@
               <w:t>txt.countTo</w:t>
             </w:r>
             <w:proofErr w:type="spellEnd"/>
-            <w:proofErr w:type="gramEnd"/>
             <w:r>
               <w:rPr>
                 <w:rFonts w:ascii="Candara" w:hAnsi="Candara"/>
@@ -5264,7 +4872,6 @@
               <w:t>myDate.getDate</w:t>
             </w:r>
             <w:proofErr w:type="spellEnd"/>
-            <w:proofErr w:type="gramStart"/>
             <w:r>
               <w:rPr>
                 <w:rFonts w:ascii="Candara" w:hAnsi="Candara"/>
@@ -5272,17 +4879,7 @@
                 <w:bCs/>
                 <w:highlight w:val="yellow"/>
               </w:rPr>
-              <w:t>()+</w:t>
-            </w:r>
-            <w:proofErr w:type="gramEnd"/>
-            <w:r>
-              <w:rPr>
-                <w:rFonts w:ascii="Candara" w:hAnsi="Candara"/>
-                <w:b/>
-                <w:bCs/>
-                <w:highlight w:val="yellow"/>
-              </w:rPr>
-              <w:t>7);</w:t>
+              <w:t>()+7);</w:t>
             </w:r>
           </w:p>
           <w:p>
@@ -5346,19 +4943,11 @@
               <w:t>myDate.getDate</w:t>
             </w:r>
             <w:proofErr w:type="spellEnd"/>
-            <w:proofErr w:type="gramStart"/>
-            <w:r>
-              <w:rPr>
-                <w:rFonts w:ascii="Candara" w:hAnsi="Candara"/>
-              </w:rPr>
-              <w:t>()+</w:t>
-            </w:r>
-            <w:proofErr w:type="gramEnd"/>
-            <w:r>
-              <w:rPr>
-                <w:rFonts w:ascii="Candara" w:hAnsi="Candara"/>
-              </w:rPr>
-              <w:t>7);</w:t>
+            <w:r>
+              <w:rPr>
+                <w:rFonts w:ascii="Candara" w:hAnsi="Candara"/>
+              </w:rPr>
+              <w:t>()+7);</w:t>
             </w:r>
           </w:p>
           <w:p>
@@ -5405,21 +4994,7 @@
               <w:rPr>
                 <w:rFonts w:ascii="Candara" w:hAnsi="Candara"/>
               </w:rPr>
-              <w:t xml:space="preserve">In the followings which is/are the are arguments of the </w:t>
-            </w:r>
-            <w:proofErr w:type="gramStart"/>
-            <w:r>
-              <w:rPr>
-                <w:rFonts w:ascii="Candara" w:hAnsi="Candara"/>
-              </w:rPr>
-              <w:t>open(</w:t>
-            </w:r>
-            <w:proofErr w:type="gramEnd"/>
-            <w:r>
-              <w:rPr>
-                <w:rFonts w:ascii="Candara" w:hAnsi="Candara"/>
-              </w:rPr>
-              <w:t>)method?</w:t>
+              <w:t>In the followings which is/are the are arguments of the open()method?</w:t>
             </w:r>
           </w:p>
           <w:p>
@@ -5904,7 +5479,7 @@
 </file>
 
 <file path=word/endnotes.xml><?xml version="1.0" encoding="utf-8"?>
-<w:endnotes xmlns:wpc="http://schemas.microsoft.com/office/word/2010/wordprocessingCanvas" xmlns:cx="http://schemas.microsoft.com/office/drawing/2014/chartex" xmlns:cx1="http://schemas.microsoft.com/office/drawing/2015/9/8/chartex" xmlns:cx2="http://schemas.microsoft.com/office/drawing/2015/10/21/chartex" xmlns:cx3="http://schemas.microsoft.com/office/drawing/2016/5/9/chartex" xmlns:cx4="http://schemas.microsoft.com/office/drawing/2016/5/10/chartex" xmlns:cx5="http://schemas.microsoft.com/office/drawing/2016/5/11/chartex" xmlns:cx6="http://schemas.microsoft.com/office/drawing/2016/5/12/chartex" xmlns:cx7="http://schemas.microsoft.com/office/drawing/2016/5/13/chartex" xmlns:cx8="http://schemas.microsoft.com/office/drawing/2016/5/14/chartex" xmlns:mc="http://schemas.openxmlformats.org/markup-compatibility/2006" xmlns:aink="http://schemas.microsoft.com/office/drawing/2016/ink" xmlns:am3d="http://schemas.microsoft.com/office/drawing/2017/model3d" xmlns:o="urn:schemas-microsoft-com:office:office" xmlns:r="http://schemas.openxmlformats.org/officeDocument/2006/relationships" xmlns:m="http://schemas.openxmlformats.org/officeDocument/2006/math" xmlns:v="urn:schemas-microsoft-com:vml" xmlns:wp14="http://schemas.microsoft.com/office/word/2010/wordprocessingDrawing" xmlns:wp="http://schemas.openxmlformats.org/drawingml/2006/wordprocessingDrawing" xmlns:w10="urn:schemas-microsoft-com:office:word" xmlns:w="http://schemas.openxmlformats.org/wordprocessingml/2006/main" xmlns:w14="http://schemas.microsoft.com/office/word/2010/wordml" xmlns:w15="http://schemas.microsoft.com/office/word/2012/wordml" xmlns:w16cex="http://schemas.microsoft.com/office/word/2018/wordml/cex" xmlns:w16cid="http://schemas.microsoft.com/office/word/2016/wordml/cid" xmlns:w16="http://schemas.microsoft.com/office/word/2018/wordml" xmlns:w16se="http://schemas.microsoft.com/office/word/2015/wordml/symex" xmlns:wpg="http://schemas.microsoft.com/office/word/2010/wordprocessingGroup" xmlns:wpi="http://schemas.microsoft.com/office/word/2010/wordprocessingInk" xmlns:wne="http://schemas.microsoft.com/office/word/2006/wordml" xmlns:wps="http://schemas.microsoft.com/office/word/2010/wordprocessingShape" mc:Ignorable="w14 w15 w16se w16cid w16 w16cex wp14">
+<w:endnotes xmlns:wpc="http://schemas.microsoft.com/office/word/2010/wordprocessingCanvas" xmlns:cx="http://schemas.microsoft.com/office/drawing/2014/chartex" xmlns:cx1="http://schemas.microsoft.com/office/drawing/2015/9/8/chartex" xmlns:cx2="http://schemas.microsoft.com/office/drawing/2015/10/21/chartex" xmlns:cx3="http://schemas.microsoft.com/office/drawing/2016/5/9/chartex" xmlns:cx4="http://schemas.microsoft.com/office/drawing/2016/5/10/chartex" xmlns:cx5="http://schemas.microsoft.com/office/drawing/2016/5/11/chartex" xmlns:cx6="http://schemas.microsoft.com/office/drawing/2016/5/12/chartex" xmlns:cx7="http://schemas.microsoft.com/office/drawing/2016/5/13/chartex" xmlns:cx8="http://schemas.microsoft.com/office/drawing/2016/5/14/chartex" xmlns:mc="http://schemas.openxmlformats.org/markup-compatibility/2006" xmlns:aink="http://schemas.microsoft.com/office/drawing/2016/ink" xmlns:am3d="http://schemas.microsoft.com/office/drawing/2017/model3d" xmlns:o="urn:schemas-microsoft-com:office:office" xmlns:oel="http://schemas.microsoft.com/office/2019/extlst" xmlns:r="http://schemas.openxmlformats.org/officeDocument/2006/relationships" xmlns:m="http://schemas.openxmlformats.org/officeDocument/2006/math" xmlns:v="urn:schemas-microsoft-com:vml" xmlns:wp14="http://schemas.microsoft.com/office/word/2010/wordprocessingDrawing" xmlns:wp="http://schemas.openxmlformats.org/drawingml/2006/wordprocessingDrawing" xmlns:w10="urn:schemas-microsoft-com:office:word" xmlns:w="http://schemas.openxmlformats.org/wordprocessingml/2006/main" xmlns:w14="http://schemas.microsoft.com/office/word/2010/wordml" xmlns:w15="http://schemas.microsoft.com/office/word/2012/wordml" xmlns:w16cex="http://schemas.microsoft.com/office/word/2018/wordml/cex" xmlns:w16cid="http://schemas.microsoft.com/office/word/2016/wordml/cid" xmlns:w16="http://schemas.microsoft.com/office/word/2018/wordml" xmlns:w16sdtdh="http://schemas.microsoft.com/office/word/2020/wordml/sdtdatahash" xmlns:w16se="http://schemas.microsoft.com/office/word/2015/wordml/symex" xmlns:wpg="http://schemas.microsoft.com/office/word/2010/wordprocessingGroup" xmlns:wpi="http://schemas.microsoft.com/office/word/2010/wordprocessingInk" xmlns:wne="http://schemas.microsoft.com/office/word/2006/wordml" xmlns:wps="http://schemas.microsoft.com/office/word/2010/wordprocessingShape" mc:Ignorable="w14 w15 w16se w16cid w16 w16cex w16sdtdh wp14">
   <w:endnote w:type="separator" w:id="-1">
     <w:p>
       <w:pPr>
@@ -5929,7 +5504,7 @@
 </file>
 
 <file path=word/footer1.xml><?xml version="1.0" encoding="utf-8"?>
-<w:ftr xmlns:wpc="http://schemas.microsoft.com/office/word/2010/wordprocessingCanvas" xmlns:cx="http://schemas.microsoft.com/office/drawing/2014/chartex" xmlns:cx1="http://schemas.microsoft.com/office/drawing/2015/9/8/chartex" xmlns:cx2="http://schemas.microsoft.com/office/drawing/2015/10/21/chartex" xmlns:cx3="http://schemas.microsoft.com/office/drawing/2016/5/9/chartex" xmlns:cx4="http://schemas.microsoft.com/office/drawing/2016/5/10/chartex" xmlns:cx5="http://schemas.microsoft.com/office/drawing/2016/5/11/chartex" xmlns:cx6="http://schemas.microsoft.com/office/drawing/2016/5/12/chartex" xmlns:cx7="http://schemas.microsoft.com/office/drawing/2016/5/13/chartex" xmlns:cx8="http://schemas.microsoft.com/office/drawing/2016/5/14/chartex" xmlns:mc="http://schemas.openxmlformats.org/markup-compatibility/2006" xmlns:aink="http://schemas.microsoft.com/office/drawing/2016/ink" xmlns:am3d="http://schemas.microsoft.com/office/drawing/2017/model3d" xmlns:o="urn:schemas-microsoft-com:office:office" xmlns:r="http://schemas.openxmlformats.org/officeDocument/2006/relationships" xmlns:m="http://schemas.openxmlformats.org/officeDocument/2006/math" xmlns:v="urn:schemas-microsoft-com:vml" xmlns:wp14="http://schemas.microsoft.com/office/word/2010/wordprocessingDrawing" xmlns:wp="http://schemas.openxmlformats.org/drawingml/2006/wordprocessingDrawing" xmlns:w10="urn:schemas-microsoft-com:office:word" xmlns:w="http://schemas.openxmlformats.org/wordprocessingml/2006/main" xmlns:w14="http://schemas.microsoft.com/office/word/2010/wordml" xmlns:w15="http://schemas.microsoft.com/office/word/2012/wordml" xmlns:w16cex="http://schemas.microsoft.com/office/word/2018/wordml/cex" xmlns:w16cid="http://schemas.microsoft.com/office/word/2016/wordml/cid" xmlns:w16="http://schemas.microsoft.com/office/word/2018/wordml" xmlns:w16se="http://schemas.microsoft.com/office/word/2015/wordml/symex" xmlns:wpg="http://schemas.microsoft.com/office/word/2010/wordprocessingGroup" xmlns:wpi="http://schemas.microsoft.com/office/word/2010/wordprocessingInk" xmlns:wne="http://schemas.microsoft.com/office/word/2006/wordml" xmlns:wps="http://schemas.microsoft.com/office/word/2010/wordprocessingShape" mc:Ignorable="w14 w15 w16se w16cid w16 w16cex wp14">
+<w:ftr xmlns:wpc="http://schemas.microsoft.com/office/word/2010/wordprocessingCanvas" xmlns:cx="http://schemas.microsoft.com/office/drawing/2014/chartex" xmlns:cx1="http://schemas.microsoft.com/office/drawing/2015/9/8/chartex" xmlns:cx2="http://schemas.microsoft.com/office/drawing/2015/10/21/chartex" xmlns:cx3="http://schemas.microsoft.com/office/drawing/2016/5/9/chartex" xmlns:cx4="http://schemas.microsoft.com/office/drawing/2016/5/10/chartex" xmlns:cx5="http://schemas.microsoft.com/office/drawing/2016/5/11/chartex" xmlns:cx6="http://schemas.microsoft.com/office/drawing/2016/5/12/chartex" xmlns:cx7="http://schemas.microsoft.com/office/drawing/2016/5/13/chartex" xmlns:cx8="http://schemas.microsoft.com/office/drawing/2016/5/14/chartex" xmlns:mc="http://schemas.openxmlformats.org/markup-compatibility/2006" xmlns:aink="http://schemas.microsoft.com/office/drawing/2016/ink" xmlns:am3d="http://schemas.microsoft.com/office/drawing/2017/model3d" xmlns:o="urn:schemas-microsoft-com:office:office" xmlns:oel="http://schemas.microsoft.com/office/2019/extlst" xmlns:r="http://schemas.openxmlformats.org/officeDocument/2006/relationships" xmlns:m="http://schemas.openxmlformats.org/officeDocument/2006/math" xmlns:v="urn:schemas-microsoft-com:vml" xmlns:wp14="http://schemas.microsoft.com/office/word/2010/wordprocessingDrawing" xmlns:wp="http://schemas.openxmlformats.org/drawingml/2006/wordprocessingDrawing" xmlns:w10="urn:schemas-microsoft-com:office:word" xmlns:w="http://schemas.openxmlformats.org/wordprocessingml/2006/main" xmlns:w14="http://schemas.microsoft.com/office/word/2010/wordml" xmlns:w15="http://schemas.microsoft.com/office/word/2012/wordml" xmlns:w16cex="http://schemas.microsoft.com/office/word/2018/wordml/cex" xmlns:w16cid="http://schemas.microsoft.com/office/word/2016/wordml/cid" xmlns:w16="http://schemas.microsoft.com/office/word/2018/wordml" xmlns:w16sdtdh="http://schemas.microsoft.com/office/word/2020/wordml/sdtdatahash" xmlns:w16se="http://schemas.microsoft.com/office/word/2015/wordml/symex" xmlns:wpg="http://schemas.microsoft.com/office/word/2010/wordprocessingGroup" xmlns:wpi="http://schemas.microsoft.com/office/word/2010/wordprocessingInk" xmlns:wne="http://schemas.microsoft.com/office/word/2006/wordml" xmlns:wps="http://schemas.microsoft.com/office/word/2010/wordprocessingShape" mc:Ignorable="w14 w15 w16se w16cid w16 w16cex w16sdtdh wp14">
   <w:p>
     <w:pPr>
       <w:pStyle w:val="Footer"/>
@@ -5947,7 +5522,7 @@
       <w:rPr>
         <w:noProof/>
       </w:rPr>
-      <w:t>Tuesday, November 17, 2020</w:t>
+      <w:t>Sunday, July 16, 2023</w:t>
     </w:r>
     <w:r>
       <w:fldChar w:fldCharType="end"/>
@@ -5998,7 +5573,7 @@
 </file>
 
 <file path=word/footnotes.xml><?xml version="1.0" encoding="utf-8"?>
-<w:footnotes xmlns:wpc="http://schemas.microsoft.com/office/word/2010/wordprocessingCanvas" xmlns:cx="http://schemas.microsoft.com/office/drawing/2014/chartex" xmlns:cx1="http://schemas.microsoft.com/office/drawing/2015/9/8/chartex" xmlns:cx2="http://schemas.microsoft.com/office/drawing/2015/10/21/chartex" xmlns:cx3="http://schemas.microsoft.com/office/drawing/2016/5/9/chartex" xmlns:cx4="http://schemas.microsoft.com/office/drawing/2016/5/10/chartex" xmlns:cx5="http://schemas.microsoft.com/office/drawing/2016/5/11/chartex" xmlns:cx6="http://schemas.microsoft.com/office/drawing/2016/5/12/chartex" xmlns:cx7="http://schemas.microsoft.com/office/drawing/2016/5/13/chartex" xmlns:cx8="http://schemas.microsoft.com/office/drawing/2016/5/14/chartex" xmlns:mc="http://schemas.openxmlformats.org/markup-compatibility/2006" xmlns:aink="http://schemas.microsoft.com/office/drawing/2016/ink" xmlns:am3d="http://schemas.microsoft.com/office/drawing/2017/model3d" xmlns:o="urn:schemas-microsoft-com:office:office" xmlns:r="http://schemas.openxmlformats.org/officeDocument/2006/relationships" xmlns:m="http://schemas.openxmlformats.org/officeDocument/2006/math" xmlns:v="urn:schemas-microsoft-com:vml" xmlns:wp14="http://schemas.microsoft.com/office/word/2010/wordprocessingDrawing" xmlns:wp="http://schemas.openxmlformats.org/drawingml/2006/wordprocessingDrawing" xmlns:w10="urn:schemas-microsoft-com:office:word" xmlns:w="http://schemas.openxmlformats.org/wordprocessingml/2006/main" xmlns:w14="http://schemas.microsoft.com/office/word/2010/wordml" xmlns:w15="http://schemas.microsoft.com/office/word/2012/wordml" xmlns:w16cex="http://schemas.microsoft.com/office/word/2018/wordml/cex" xmlns:w16cid="http://schemas.microsoft.com/office/word/2016/wordml/cid" xmlns:w16="http://schemas.microsoft.com/office/word/2018/wordml" xmlns:w16se="http://schemas.microsoft.com/office/word/2015/wordml/symex" xmlns:wpg="http://schemas.microsoft.com/office/word/2010/wordprocessingGroup" xmlns:wpi="http://schemas.microsoft.com/office/word/2010/wordprocessingInk" xmlns:wne="http://schemas.microsoft.com/office/word/2006/wordml" xmlns:wps="http://schemas.microsoft.com/office/word/2010/wordprocessingShape" mc:Ignorable="w14 w15 w16se w16cid w16 w16cex wp14">
+<w:footnotes xmlns:wpc="http://schemas.microsoft.com/office/word/2010/wordprocessingCanvas" xmlns:cx="http://schemas.microsoft.com/office/drawing/2014/chartex" xmlns:cx1="http://schemas.microsoft.com/office/drawing/2015/9/8/chartex" xmlns:cx2="http://schemas.microsoft.com/office/drawing/2015/10/21/chartex" xmlns:cx3="http://schemas.microsoft.com/office/drawing/2016/5/9/chartex" xmlns:cx4="http://schemas.microsoft.com/office/drawing/2016/5/10/chartex" xmlns:cx5="http://schemas.microsoft.com/office/drawing/2016/5/11/chartex" xmlns:cx6="http://schemas.microsoft.com/office/drawing/2016/5/12/chartex" xmlns:cx7="http://schemas.microsoft.com/office/drawing/2016/5/13/chartex" xmlns:cx8="http://schemas.microsoft.com/office/drawing/2016/5/14/chartex" xmlns:mc="http://schemas.openxmlformats.org/markup-compatibility/2006" xmlns:aink="http://schemas.microsoft.com/office/drawing/2016/ink" xmlns:am3d="http://schemas.microsoft.com/office/drawing/2017/model3d" xmlns:o="urn:schemas-microsoft-com:office:office" xmlns:oel="http://schemas.microsoft.com/office/2019/extlst" xmlns:r="http://schemas.openxmlformats.org/officeDocument/2006/relationships" xmlns:m="http://schemas.openxmlformats.org/officeDocument/2006/math" xmlns:v="urn:schemas-microsoft-com:vml" xmlns:wp14="http://schemas.microsoft.com/office/word/2010/wordprocessingDrawing" xmlns:wp="http://schemas.openxmlformats.org/drawingml/2006/wordprocessingDrawing" xmlns:w10="urn:schemas-microsoft-com:office:word" xmlns:w="http://schemas.openxmlformats.org/wordprocessingml/2006/main" xmlns:w14="http://schemas.microsoft.com/office/word/2010/wordml" xmlns:w15="http://schemas.microsoft.com/office/word/2012/wordml" xmlns:w16cex="http://schemas.microsoft.com/office/word/2018/wordml/cex" xmlns:w16cid="http://schemas.microsoft.com/office/word/2016/wordml/cid" xmlns:w16="http://schemas.microsoft.com/office/word/2018/wordml" xmlns:w16sdtdh="http://schemas.microsoft.com/office/word/2020/wordml/sdtdatahash" xmlns:w16se="http://schemas.microsoft.com/office/word/2015/wordml/symex" xmlns:wpg="http://schemas.microsoft.com/office/word/2010/wordprocessingGroup" xmlns:wpi="http://schemas.microsoft.com/office/word/2010/wordprocessingInk" xmlns:wne="http://schemas.microsoft.com/office/word/2006/wordml" xmlns:wps="http://schemas.microsoft.com/office/word/2010/wordprocessingShape" mc:Ignorable="w14 w15 w16se w16cid w16 w16cex w16sdtdh wp14">
   <w:footnote w:type="separator" w:id="-1">
     <w:p>
       <w:pPr>
@@ -6023,7 +5598,7 @@
 </file>
 
 <file path=word/numbering.xml><?xml version="1.0" encoding="utf-8"?>
-<w:numbering xmlns:wpc="http://schemas.microsoft.com/office/word/2010/wordprocessingCanvas" xmlns:cx="http://schemas.microsoft.com/office/drawing/2014/chartex" xmlns:cx1="http://schemas.microsoft.com/office/drawing/2015/9/8/chartex" xmlns:cx2="http://schemas.microsoft.com/office/drawing/2015/10/21/chartex" xmlns:cx3="http://schemas.microsoft.com/office/drawing/2016/5/9/chartex" xmlns:cx4="http://schemas.microsoft.com/office/drawing/2016/5/10/chartex" xmlns:cx5="http://schemas.microsoft.com/office/drawing/2016/5/11/chartex" xmlns:cx6="http://schemas.microsoft.com/office/drawing/2016/5/12/chartex" xmlns:cx7="http://schemas.microsoft.com/office/drawing/2016/5/13/chartex" xmlns:cx8="http://schemas.microsoft.com/office/drawing/2016/5/14/chartex" xmlns:mc="http://schemas.openxmlformats.org/markup-compatibility/2006" xmlns:aink="http://schemas.microsoft.com/office/drawing/2016/ink" xmlns:am3d="http://schemas.microsoft.com/office/drawing/2017/model3d" xmlns:o="urn:schemas-microsoft-com:office:office" xmlns:r="http://schemas.openxmlformats.org/officeDocument/2006/relationships" xmlns:m="http://schemas.openxmlformats.org/officeDocument/2006/math" xmlns:v="urn:schemas-microsoft-com:vml" xmlns:wp14="http://schemas.microsoft.com/office/word/2010/wordprocessingDrawing" xmlns:wp="http://schemas.openxmlformats.org/drawingml/2006/wordprocessingDrawing" xmlns:w10="urn:schemas-microsoft-com:office:word" xmlns:w="http://schemas.openxmlformats.org/wordprocessingml/2006/main" xmlns:w14="http://schemas.microsoft.com/office/word/2010/wordml" xmlns:w15="http://schemas.microsoft.com/office/word/2012/wordml" xmlns:w16cex="http://schemas.microsoft.com/office/word/2018/wordml/cex" xmlns:w16cid="http://schemas.microsoft.com/office/word/2016/wordml/cid" xmlns:w16="http://schemas.microsoft.com/office/word/2018/wordml" xmlns:w16se="http://schemas.microsoft.com/office/word/2015/wordml/symex" xmlns:wpg="http://schemas.microsoft.com/office/word/2010/wordprocessingGroup" xmlns:wpi="http://schemas.microsoft.com/office/word/2010/wordprocessingInk" xmlns:wne="http://schemas.microsoft.com/office/word/2006/wordml" xmlns:wps="http://schemas.microsoft.com/office/word/2010/wordprocessingShape" mc:Ignorable="w14 w15 w16se w16cid w16 w16cex wp14">
+<w:numbering xmlns:wpc="http://schemas.microsoft.com/office/word/2010/wordprocessingCanvas" xmlns:cx="http://schemas.microsoft.com/office/drawing/2014/chartex" xmlns:cx1="http://schemas.microsoft.com/office/drawing/2015/9/8/chartex" xmlns:cx2="http://schemas.microsoft.com/office/drawing/2015/10/21/chartex" xmlns:cx3="http://schemas.microsoft.com/office/drawing/2016/5/9/chartex" xmlns:cx4="http://schemas.microsoft.com/office/drawing/2016/5/10/chartex" xmlns:cx5="http://schemas.microsoft.com/office/drawing/2016/5/11/chartex" xmlns:cx6="http://schemas.microsoft.com/office/drawing/2016/5/12/chartex" xmlns:cx7="http://schemas.microsoft.com/office/drawing/2016/5/13/chartex" xmlns:cx8="http://schemas.microsoft.com/office/drawing/2016/5/14/chartex" xmlns:mc="http://schemas.openxmlformats.org/markup-compatibility/2006" xmlns:aink="http://schemas.microsoft.com/office/drawing/2016/ink" xmlns:am3d="http://schemas.microsoft.com/office/drawing/2017/model3d" xmlns:o="urn:schemas-microsoft-com:office:office" xmlns:oel="http://schemas.microsoft.com/office/2019/extlst" xmlns:r="http://schemas.openxmlformats.org/officeDocument/2006/relationships" xmlns:m="http://schemas.openxmlformats.org/officeDocument/2006/math" xmlns:v="urn:schemas-microsoft-com:vml" xmlns:wp14="http://schemas.microsoft.com/office/word/2010/wordprocessingDrawing" xmlns:wp="http://schemas.openxmlformats.org/drawingml/2006/wordprocessingDrawing" xmlns:w10="urn:schemas-microsoft-com:office:word" xmlns:w="http://schemas.openxmlformats.org/wordprocessingml/2006/main" xmlns:w14="http://schemas.microsoft.com/office/word/2010/wordml" xmlns:w15="http://schemas.microsoft.com/office/word/2012/wordml" xmlns:w16cex="http://schemas.microsoft.com/office/word/2018/wordml/cex" xmlns:w16cid="http://schemas.microsoft.com/office/word/2016/wordml/cid" xmlns:w16="http://schemas.microsoft.com/office/word/2018/wordml" xmlns:w16sdtdh="http://schemas.microsoft.com/office/word/2020/wordml/sdtdatahash" xmlns:w16se="http://schemas.microsoft.com/office/word/2015/wordml/symex" xmlns:wpg="http://schemas.microsoft.com/office/word/2010/wordprocessingGroup" xmlns:wpi="http://schemas.microsoft.com/office/word/2010/wordprocessingInk" xmlns:wne="http://schemas.microsoft.com/office/word/2006/wordml" xmlns:wps="http://schemas.microsoft.com/office/word/2010/wordprocessingShape" mc:Ignorable="w14 w15 w16se w16cid w16 w16cex w16sdtdh wp14">
   <w:abstractNum w:abstractNumId="0" w15:restartNumberingAfterBreak="0">
     <w:nsid w:val="26D27C7C"/>
     <w:multiLevelType w:val="hybridMultilevel"/>
@@ -7169,43 +6744,43 @@
       </w:pPr>
     </w:lvl>
   </w:abstractNum>
-  <w:num w:numId="1">
+  <w:num w:numId="1" w16cid:durableId="1202746886">
     <w:abstractNumId w:val="12"/>
   </w:num>
-  <w:num w:numId="2">
+  <w:num w:numId="2" w16cid:durableId="784615264">
     <w:abstractNumId w:val="1"/>
   </w:num>
-  <w:num w:numId="3">
+  <w:num w:numId="3" w16cid:durableId="110975010">
     <w:abstractNumId w:val="6"/>
   </w:num>
-  <w:num w:numId="4">
+  <w:num w:numId="4" w16cid:durableId="1987472099">
     <w:abstractNumId w:val="3"/>
   </w:num>
-  <w:num w:numId="5">
+  <w:num w:numId="5" w16cid:durableId="1221550211">
     <w:abstractNumId w:val="5"/>
   </w:num>
-  <w:num w:numId="6">
+  <w:num w:numId="6" w16cid:durableId="1862276309">
     <w:abstractNumId w:val="2"/>
   </w:num>
-  <w:num w:numId="7">
+  <w:num w:numId="7" w16cid:durableId="1594430751">
     <w:abstractNumId w:val="11"/>
   </w:num>
-  <w:num w:numId="8">
+  <w:num w:numId="8" w16cid:durableId="1049258151">
     <w:abstractNumId w:val="7"/>
   </w:num>
-  <w:num w:numId="9">
+  <w:num w:numId="9" w16cid:durableId="685598431">
     <w:abstractNumId w:val="9"/>
   </w:num>
-  <w:num w:numId="10">
+  <w:num w:numId="10" w16cid:durableId="2132089612">
     <w:abstractNumId w:val="0"/>
   </w:num>
-  <w:num w:numId="11">
+  <w:num w:numId="11" w16cid:durableId="1738674691">
     <w:abstractNumId w:val="8"/>
   </w:num>
-  <w:num w:numId="12">
+  <w:num w:numId="12" w16cid:durableId="79641781">
     <w:abstractNumId w:val="4"/>
   </w:num>
-  <w:num w:numId="13">
+  <w:num w:numId="13" w16cid:durableId="840003435">
     <w:abstractNumId w:val="10"/>
   </w:num>
   <w:numIdMacAtCleanup w:val="13"/>
@@ -7213,7 +6788,7 @@
 </file>
 
 <file path=word/styles.xml><?xml version="1.0" encoding="utf-8"?>
-<w:styles xmlns:mc="http://schemas.openxmlformats.org/markup-compatibility/2006" xmlns:r="http://schemas.openxmlformats.org/officeDocument/2006/relationships" xmlns:w="http://schemas.openxmlformats.org/wordprocessingml/2006/main" xmlns:w14="http://schemas.microsoft.com/office/word/2010/wordml" xmlns:w15="http://schemas.microsoft.com/office/word/2012/wordml" xmlns:w16cex="http://schemas.microsoft.com/office/word/2018/wordml/cex" xmlns:w16cid="http://schemas.microsoft.com/office/word/2016/wordml/cid" xmlns:w16="http://schemas.microsoft.com/office/word/2018/wordml" xmlns:w16se="http://schemas.microsoft.com/office/word/2015/wordml/symex" mc:Ignorable="w14 w15 w16se w16cid w16 w16cex">
+<w:styles xmlns:mc="http://schemas.openxmlformats.org/markup-compatibility/2006" xmlns:r="http://schemas.openxmlformats.org/officeDocument/2006/relationships" xmlns:w="http://schemas.openxmlformats.org/wordprocessingml/2006/main" xmlns:w14="http://schemas.microsoft.com/office/word/2010/wordml" xmlns:w15="http://schemas.microsoft.com/office/word/2012/wordml" xmlns:w16cex="http://schemas.microsoft.com/office/word/2018/wordml/cex" xmlns:w16cid="http://schemas.microsoft.com/office/word/2016/wordml/cid" xmlns:w16="http://schemas.microsoft.com/office/word/2018/wordml" xmlns:w16sdtdh="http://schemas.microsoft.com/office/word/2020/wordml/sdtdatahash" xmlns:w16se="http://schemas.microsoft.com/office/word/2015/wordml/symex" mc:Ignorable="w14 w15 w16se w16cid w16 w16cex w16sdtdh">
   <w:docDefaults>
     <w:rPrDefault>
       <w:rPr>

</xml_diff>